<commit_message>
Update to skill section.
</commit_message>
<xml_diff>
--- a/matthew_bradberry_resume.docx
+++ b/matthew_bradberry_resume.docx
@@ -144,8 +144,6 @@
         </w:rPr>
         <w:t>Experience in all mainstream compiled languages and several scripting languages</w:t>
       </w:r>
-      <w:bookmarkStart w:id="0" w:name="_GoBack"/>
-      <w:bookmarkEnd w:id="0"/>
     </w:p>
     <w:p>
       <w:pPr>
@@ -162,7 +160,25 @@
         <w:rPr>
           <w:rFonts w:ascii="Times New Roman" w:hAnsi="Times New Roman" w:cs="Times New Roman"/>
         </w:rPr>
-        <w:t>Graphics programming and 3D mathematics (demos available)</w:t>
+        <w:t xml:space="preserve">Proficiency in </w:t>
+      </w:r>
+      <w:r>
+        <w:rPr>
+          <w:rFonts w:ascii="Times New Roman" w:hAnsi="Times New Roman" w:cs="Times New Roman"/>
+        </w:rPr>
+        <w:t xml:space="preserve">developing </w:t>
+      </w:r>
+      <w:r>
+        <w:rPr>
+          <w:rFonts w:ascii="Times New Roman" w:hAnsi="Times New Roman" w:cs="Times New Roman"/>
+        </w:rPr>
+        <w:t xml:space="preserve">a wide range of </w:t>
+      </w:r>
+      <w:r>
+        <w:rPr>
+          <w:rFonts w:ascii="Times New Roman" w:hAnsi="Times New Roman" w:cs="Times New Roman"/>
+        </w:rPr>
+        <w:t>interactive technology and simulations</w:t>
       </w:r>
     </w:p>
     <w:p>
@@ -180,7 +196,15 @@
         <w:rPr>
           <w:rFonts w:ascii="Times New Roman" w:hAnsi="Times New Roman" w:cs="Times New Roman"/>
         </w:rPr>
-        <w:t>4+ years developing interactive technology and simulations</w:t>
+        <w:t>Graphics program</w:t>
+      </w:r>
+      <w:bookmarkStart w:id="0" w:name="_GoBack"/>
+      <w:bookmarkEnd w:id="0"/>
+      <w:r>
+        <w:rPr>
+          <w:rFonts w:ascii="Times New Roman" w:hAnsi="Times New Roman" w:cs="Times New Roman"/>
+        </w:rPr>
+        <w:t>ming and 3D mathematics (demos available)</w:t>
       </w:r>
     </w:p>
     <w:p>

</xml_diff>